<commit_message>
some changes in visualization, new Dax functions
</commit_message>
<xml_diff>
--- a/AXON Sales Report Project.docx
+++ b/AXON Sales Report Project.docx
@@ -1552,15 +1552,7 @@
         </w:numPr>
       </w:pPr>
       <w:r>
-        <w:t xml:space="preserve">Classic </w:t>
-      </w:r>
-      <w:proofErr w:type="gramStart"/>
-      <w:r>
-        <w:t>models</w:t>
-      </w:r>
-      <w:proofErr w:type="gramEnd"/>
-      <w:r>
-        <w:t xml:space="preserve"> database and schemas were created </w:t>
+        <w:t xml:space="preserve">Classic models database and schemas were created </w:t>
       </w:r>
     </w:p>
     <w:p>
@@ -1679,13 +1671,8 @@
         </w:numPr>
       </w:pPr>
       <w:r>
-        <w:t xml:space="preserve">Data was loaded into Power </w:t>
-      </w:r>
-      <w:proofErr w:type="gramStart"/>
-      <w:r>
-        <w:t>BI  desktop</w:t>
-      </w:r>
-      <w:proofErr w:type="gramEnd"/>
+        <w:t>Data was loaded into Power BI  desktop</w:t>
+      </w:r>
     </w:p>
     <w:p>
       <w:pPr>
@@ -2514,14 +2501,11 @@
         <w:br/>
       </w:r>
       <w:r>
-        <w:rPr>
-          <w:noProof/>
-        </w:rPr>
         <w:drawing>
-          <wp:inline distT="0" distB="0" distL="0" distR="0" wp14:anchorId="5EA524AA" wp14:editId="49143017">
-            <wp:extent cx="4411422" cy="2482215"/>
-            <wp:effectExtent l="0" t="0" r="8255" b="0"/>
-            <wp:docPr id="814689637" name="Picture 1"/>
+          <wp:inline distT="0" distB="0" distL="0" distR="0" wp14:anchorId="3EB8D819" wp14:editId="39841A1F">
+            <wp:extent cx="4385488" cy="2468880"/>
+            <wp:effectExtent l="0" t="0" r="0" b="7620"/>
+            <wp:docPr id="1642536667" name="Picture 1"/>
             <wp:cNvGraphicFramePr>
               <a:graphicFrameLocks xmlns:a="http://schemas.openxmlformats.org/drawingml/2006/main" noChangeAspect="1"/>
             </wp:cNvGraphicFramePr>
@@ -2529,7 +2513,7 @@
               <a:graphicData uri="http://schemas.openxmlformats.org/drawingml/2006/picture">
                 <pic:pic xmlns:pic="http://schemas.openxmlformats.org/drawingml/2006/picture">
                   <pic:nvPicPr>
-                    <pic:cNvPr id="814689637" name=""/>
+                    <pic:cNvPr id="1642536667" name=""/>
                     <pic:cNvPicPr/>
                   </pic:nvPicPr>
                   <pic:blipFill>
@@ -2541,7 +2525,7 @@
                   <pic:spPr>
                     <a:xfrm>
                       <a:off x="0" y="0"/>
-                      <a:ext cx="4445719" cy="2501513"/>
+                      <a:ext cx="4414538" cy="2485234"/>
                     </a:xfrm>
                     <a:prstGeom prst="rect">
                       <a:avLst/>
@@ -2586,14 +2570,11 @@
         <w:br/>
       </w:r>
       <w:r>
-        <w:rPr>
-          <w:noProof/>
-        </w:rPr>
         <w:drawing>
-          <wp:inline distT="0" distB="0" distL="0" distR="0" wp14:anchorId="2436F02D" wp14:editId="0B82699E">
-            <wp:extent cx="4442460" cy="2494162"/>
-            <wp:effectExtent l="0" t="0" r="0" b="1905"/>
-            <wp:docPr id="912473539" name="Picture 1"/>
+          <wp:inline distT="0" distB="0" distL="0" distR="0" wp14:anchorId="3DBE6036" wp14:editId="5C5A5BED">
+            <wp:extent cx="4494927" cy="2514600"/>
+            <wp:effectExtent l="0" t="0" r="1270" b="0"/>
+            <wp:docPr id="1332498029" name="Picture 1"/>
             <wp:cNvGraphicFramePr>
               <a:graphicFrameLocks xmlns:a="http://schemas.openxmlformats.org/drawingml/2006/main" noChangeAspect="1"/>
             </wp:cNvGraphicFramePr>
@@ -2601,7 +2582,7 @@
               <a:graphicData uri="http://schemas.openxmlformats.org/drawingml/2006/picture">
                 <pic:pic xmlns:pic="http://schemas.openxmlformats.org/drawingml/2006/picture">
                   <pic:nvPicPr>
-                    <pic:cNvPr id="912473539" name=""/>
+                    <pic:cNvPr id="1332498029" name=""/>
                     <pic:cNvPicPr/>
                   </pic:nvPicPr>
                   <pic:blipFill>
@@ -2613,7 +2594,7 @@
                   <pic:spPr>
                     <a:xfrm>
                       <a:off x="0" y="0"/>
-                      <a:ext cx="4451656" cy="2499325"/>
+                      <a:ext cx="4529021" cy="2533673"/>
                     </a:xfrm>
                     <a:prstGeom prst="rect">
                       <a:avLst/>
@@ -2803,14 +2784,11 @@
         <w:br/>
       </w:r>
       <w:r>
-        <w:rPr>
-          <w:noProof/>
-        </w:rPr>
         <w:drawing>
-          <wp:inline distT="0" distB="0" distL="0" distR="0" wp14:anchorId="0411E2BA" wp14:editId="43DB73C2">
-            <wp:extent cx="4756150" cy="2771164"/>
-            <wp:effectExtent l="0" t="0" r="6350" b="0"/>
-            <wp:docPr id="1695087434" name="Picture 1"/>
+          <wp:inline distT="0" distB="0" distL="0" distR="0" wp14:anchorId="4894639F" wp14:editId="10B86CA9">
+            <wp:extent cx="4671060" cy="2603314"/>
+            <wp:effectExtent l="0" t="0" r="0" b="6985"/>
+            <wp:docPr id="207024932" name="Picture 1"/>
             <wp:cNvGraphicFramePr>
               <a:graphicFrameLocks xmlns:a="http://schemas.openxmlformats.org/drawingml/2006/main" noChangeAspect="1"/>
             </wp:cNvGraphicFramePr>
@@ -2818,7 +2796,7 @@
               <a:graphicData uri="http://schemas.openxmlformats.org/drawingml/2006/picture">
                 <pic:pic xmlns:pic="http://schemas.openxmlformats.org/drawingml/2006/picture">
                   <pic:nvPicPr>
-                    <pic:cNvPr id="1695087434" name=""/>
+                    <pic:cNvPr id="207024932" name=""/>
                     <pic:cNvPicPr/>
                   </pic:nvPicPr>
                   <pic:blipFill>
@@ -2830,7 +2808,7 @@
                   <pic:spPr>
                     <a:xfrm>
                       <a:off x="0" y="0"/>
-                      <a:ext cx="4762234" cy="2774709"/>
+                      <a:ext cx="4692060" cy="2615018"/>
                     </a:xfrm>
                     <a:prstGeom prst="rect">
                       <a:avLst/>
@@ -2890,14 +2868,11 @@
         <w:br/>
       </w:r>
       <w:r>
-        <w:rPr>
-          <w:noProof/>
-        </w:rPr>
         <w:drawing>
-          <wp:inline distT="0" distB="0" distL="0" distR="0" wp14:anchorId="1C5A7EE4" wp14:editId="20B444D6">
-            <wp:extent cx="4763770" cy="2685481"/>
-            <wp:effectExtent l="0" t="0" r="0" b="635"/>
-            <wp:docPr id="1448805943" name="Picture 1"/>
+          <wp:inline distT="0" distB="0" distL="0" distR="0" wp14:anchorId="3836E440" wp14:editId="43AF9FED">
+            <wp:extent cx="4703915" cy="2659380"/>
+            <wp:effectExtent l="0" t="0" r="1905" b="7620"/>
+            <wp:docPr id="732096640" name="Picture 1"/>
             <wp:cNvGraphicFramePr>
               <a:graphicFrameLocks xmlns:a="http://schemas.openxmlformats.org/drawingml/2006/main" noChangeAspect="1"/>
             </wp:cNvGraphicFramePr>
@@ -2905,7 +2880,7 @@
               <a:graphicData uri="http://schemas.openxmlformats.org/drawingml/2006/picture">
                 <pic:pic xmlns:pic="http://schemas.openxmlformats.org/drawingml/2006/picture">
                   <pic:nvPicPr>
-                    <pic:cNvPr id="1448805943" name=""/>
+                    <pic:cNvPr id="732096640" name=""/>
                     <pic:cNvPicPr/>
                   </pic:nvPicPr>
                   <pic:blipFill>
@@ -2917,7 +2892,7 @@
                   <pic:spPr>
                     <a:xfrm>
                       <a:off x="0" y="0"/>
-                      <a:ext cx="4782095" cy="2695811"/>
+                      <a:ext cx="4734718" cy="2676795"/>
                     </a:xfrm>
                     <a:prstGeom prst="rect">
                       <a:avLst/>
@@ -2965,14 +2940,11 @@
         <w:br/>
       </w:r>
       <w:r>
-        <w:rPr>
-          <w:noProof/>
-        </w:rPr>
         <w:drawing>
-          <wp:inline distT="0" distB="0" distL="0" distR="0" wp14:anchorId="684A5470" wp14:editId="525B9A0C">
-            <wp:extent cx="4855210" cy="2702236"/>
-            <wp:effectExtent l="0" t="0" r="2540" b="3175"/>
-            <wp:docPr id="2035110161" name="Picture 1"/>
+          <wp:inline distT="0" distB="0" distL="0" distR="0" wp14:anchorId="061B2CC9" wp14:editId="14E75846">
+            <wp:extent cx="4816475" cy="2702306"/>
+            <wp:effectExtent l="0" t="0" r="3175" b="3175"/>
+            <wp:docPr id="583434211" name="Picture 1"/>
             <wp:cNvGraphicFramePr>
               <a:graphicFrameLocks xmlns:a="http://schemas.openxmlformats.org/drawingml/2006/main" noChangeAspect="1"/>
             </wp:cNvGraphicFramePr>
@@ -2980,7 +2952,7 @@
               <a:graphicData uri="http://schemas.openxmlformats.org/drawingml/2006/picture">
                 <pic:pic xmlns:pic="http://schemas.openxmlformats.org/drawingml/2006/picture">
                   <pic:nvPicPr>
-                    <pic:cNvPr id="2035110161" name=""/>
+                    <pic:cNvPr id="583434211" name=""/>
                     <pic:cNvPicPr/>
                   </pic:nvPicPr>
                   <pic:blipFill>
@@ -2992,7 +2964,7 @@
                   <pic:spPr>
                     <a:xfrm>
                       <a:off x="0" y="0"/>
-                      <a:ext cx="4873825" cy="2712596"/>
+                      <a:ext cx="4831435" cy="2710699"/>
                     </a:xfrm>
                     <a:prstGeom prst="rect">
                       <a:avLst/>

</xml_diff>